<commit_message>
updated the IoT stream content
</commit_message>
<xml_diff>
--- a/ZEISS_GLT_Hackathon_Hand-out.docx
+++ b/ZEISS_GLT_Hackathon_Hand-out.docx
@@ -2,96 +2,6 @@
 <file path=word/document.xml><?xml version="1.0" encoding="utf-8"?>
 <w:document xmlns:wpc="http://schemas.microsoft.com/office/word/2010/wordprocessingCanvas" xmlns:cx="http://schemas.microsoft.com/office/drawing/2014/chartex" xmlns:cx1="http://schemas.microsoft.com/office/drawing/2015/9/8/chartex" xmlns:cx2="http://schemas.microsoft.com/office/drawing/2015/10/21/chartex" xmlns:cx3="http://schemas.microsoft.com/office/drawing/2016/5/9/chartex" xmlns:cx4="http://schemas.microsoft.com/office/drawing/2016/5/10/chartex" xmlns:cx5="http://schemas.microsoft.com/office/drawing/2016/5/11/chartex" xmlns:cx6="http://schemas.microsoft.com/office/drawing/2016/5/12/chartex" xmlns:cx7="http://schemas.microsoft.com/office/drawing/2016/5/13/chartex" xmlns:cx8="http://schemas.microsoft.com/office/drawing/2016/5/14/chartex" xmlns:mc="http://schemas.openxmlformats.org/markup-compatibility/2006" xmlns:aink="http://schemas.microsoft.com/office/drawing/2016/ink" xmlns:am3d="http://schemas.microsoft.com/office/drawing/2017/model3d" xmlns:o="urn:schemas-microsoft-com:office:office" xmlns:r="http://schemas.openxmlformats.org/officeDocument/2006/relationships" xmlns:m="http://schemas.openxmlformats.org/officeDocument/2006/math" xmlns:v="urn:schemas-microsoft-com:vml" xmlns:wp14="http://schemas.microsoft.com/office/word/2010/wordprocessingDrawing" xmlns:wp="http://schemas.openxmlformats.org/drawingml/2006/wordprocessingDrawing" xmlns:w10="urn:schemas-microsoft-com:office:word" xmlns:w="http://schemas.openxmlformats.org/wordprocessingml/2006/main" xmlns:w14="http://schemas.microsoft.com/office/word/2010/wordml" xmlns:w15="http://schemas.microsoft.com/office/word/2012/wordml" xmlns:w16cex="http://schemas.microsoft.com/office/word/2018/wordml/cex" xmlns:w16cid="http://schemas.microsoft.com/office/word/2016/wordml/cid" xmlns:w16="http://schemas.microsoft.com/office/word/2018/wordml" xmlns:w16sdtdh="http://schemas.microsoft.com/office/word/2020/wordml/sdtdatahash" xmlns:w16se="http://schemas.microsoft.com/office/word/2015/wordml/symex" xmlns:wpg="http://schemas.microsoft.com/office/word/2010/wordprocessingGroup" xmlns:wpi="http://schemas.microsoft.com/office/word/2010/wordprocessingInk" xmlns:wne="http://schemas.microsoft.com/office/word/2006/wordml" xmlns:wps="http://schemas.microsoft.com/office/word/2010/wordprocessingShape" mc:Ignorable="w14 w15 w16se w16cid w16 w16cex w16sdtdh wp14">
   <w:body>
-    <w:tbl>
-      <w:tblPr>
-        <w:tblStyle w:val="TableGrid"/>
-        <w:tblW w:w="9634" w:type="dxa"/>
-        <w:tblBorders>
-          <w:top w:val="none" w:sz="0" w:space="0" w:color="auto"/>
-          <w:left w:val="none" w:sz="0" w:space="0" w:color="auto"/>
-          <w:bottom w:val="none" w:sz="0" w:space="0" w:color="auto"/>
-          <w:right w:val="none" w:sz="0" w:space="0" w:color="auto"/>
-          <w:insideH w:val="none" w:sz="0" w:space="0" w:color="auto"/>
-          <w:insideV w:val="none" w:sz="0" w:space="0" w:color="auto"/>
-        </w:tblBorders>
-        <w:tblCellMar>
-          <w:left w:w="0" w:type="dxa"/>
-          <w:bottom w:w="85" w:type="dxa"/>
-        </w:tblCellMar>
-        <w:tblLook w:val="04A0" w:firstRow="1" w:lastRow="0" w:firstColumn="1" w:lastColumn="0" w:noHBand="0" w:noVBand="1"/>
-      </w:tblPr>
-      <w:tblGrid>
-        <w:gridCol w:w="1413"/>
-        <w:gridCol w:w="8221"/>
-      </w:tblGrid>
-      <w:tr>
-        <w:tc>
-          <w:tcPr>
-            <w:tcW w:w="1413" w:type="dxa"/>
-          </w:tcPr>
-          <w:p>
-            <w:proofErr w:type="spellStart"/>
-            <w:r>
-              <w:t>Participants</w:t>
-            </w:r>
-            <w:proofErr w:type="spellEnd"/>
-            <w:r>
-              <w:t>:</w:t>
-            </w:r>
-          </w:p>
-        </w:tc>
-        <w:tc>
-          <w:tcPr>
-            <w:tcW w:w="8221" w:type="dxa"/>
-          </w:tcPr>
-          <w:p>
-            <w:r>
-              <w:rPr>
-                <w:rFonts w:cs="Arial"/>
-                <w:szCs w:val="22"/>
-              </w:rPr>
-              <w:t>XXXX</w:t>
-            </w:r>
-          </w:p>
-        </w:tc>
-      </w:tr>
-      <w:tr>
-        <w:tc>
-          <w:tcPr>
-            <w:tcW w:w="1413" w:type="dxa"/>
-          </w:tcPr>
-          <w:p>
-            <w:r>
-              <w:rPr>
-                <w:rFonts w:cs="Arial"/>
-                <w:szCs w:val="22"/>
-              </w:rPr>
-              <w:t>Guests:</w:t>
-            </w:r>
-          </w:p>
-        </w:tc>
-        <w:tc>
-          <w:tcPr>
-            <w:tcW w:w="8221" w:type="dxa"/>
-          </w:tcPr>
-          <w:p>
-            <w:pPr>
-              <w:rPr>
-                <w:lang w:val="en-US"/>
-              </w:rPr>
-            </w:pPr>
-            <w:r>
-              <w:rPr>
-                <w:rFonts w:cs="Arial"/>
-                <w:szCs w:val="22"/>
-                <w:lang w:val="en-US"/>
-              </w:rPr>
-              <w:t>XXXX</w:t>
-            </w:r>
-          </w:p>
-        </w:tc>
-      </w:tr>
-    </w:tbl>
     <w:tbl>
       <w:tblPr>
         <w:tblW w:w="9848" w:type="dxa"/>
@@ -383,13 +293,957 @@
               </w:rPr>
             </w:pPr>
           </w:p>
+          <w:p>
+            <w:pPr>
+              <w:rPr>
+                <w:rFonts w:cs="ZEISS Frutiger Next W1G"/>
+                <w:b/>
+                <w:noProof/>
+                <w:sz w:val="20"/>
+                <w:szCs w:val="20"/>
+              </w:rPr>
+            </w:pPr>
+          </w:p>
+          <w:p>
+            <w:pPr>
+              <w:rPr>
+                <w:rFonts w:cs="ZEISS Frutiger Next W1G"/>
+                <w:b/>
+                <w:noProof/>
+                <w:sz w:val="20"/>
+                <w:szCs w:val="20"/>
+                <w:lang w:val="en-GB"/>
+              </w:rPr>
+            </w:pPr>
+            <w:r>
+              <w:rPr>
+                <w:rFonts w:cs="ZEISS Frutiger Next W1G"/>
+                <w:b/>
+                <w:noProof/>
+                <w:sz w:val="20"/>
+                <w:szCs w:val="20"/>
+              </w:rPr>
+              <w:t>Assemble, c</w:t>
+            </w:r>
+            <w:r>
+              <w:rPr>
+                <w:rFonts w:cs="ZEISS Frutiger Next W1G"/>
+                <w:b/>
+                <w:noProof/>
+                <w:sz w:val="20"/>
+                <w:szCs w:val="20"/>
+                <w:lang w:val="en-GB"/>
+              </w:rPr>
+              <w:t>onnect and start raspberry pi</w:t>
+            </w:r>
+          </w:p>
+          <w:p>
+            <w:pPr>
+              <w:rPr>
+                <w:rFonts w:cs="ZEISS Frutiger Next W1G"/>
+                <w:b/>
+                <w:noProof/>
+                <w:sz w:val="20"/>
+                <w:szCs w:val="20"/>
+                <w:lang w:val="en-GB"/>
+              </w:rPr>
+            </w:pPr>
+          </w:p>
+          <w:p>
+            <w:pPr>
+              <w:rPr>
+                <w:rFonts w:ascii="Times New Roman" w:hAnsi="Times New Roman"/>
+                <w:lang w:eastAsia="en-GB"/>
+              </w:rPr>
+            </w:pPr>
+            <w:r>
+              <w:fldChar w:fldCharType="begin"/>
+            </w:r>
+            <w:r>
+              <w:instrText xml:space="preserve"> INCLUDEPICTURE "/var/folders/yz/g5l2l5t15ydgblpzmwf0ztwc0000gn/T/com.microsoft.Word/WebArchiveCopyPasteTempFiles/pi-labelled.png" \* MERGEFORMATINET </w:instrText>
+            </w:r>
+            <w:r>
+              <w:fldChar w:fldCharType="separate"/>
+            </w:r>
+            <w:r>
+              <w:rPr>
+                <w:noProof/>
+              </w:rPr>
+              <w:drawing>
+                <wp:inline distT="0" distB="0" distL="0" distR="0" wp14:anchorId="77668B4D" wp14:editId="1BE4B557">
+                  <wp:extent cx="6109970" cy="4318635"/>
+                  <wp:effectExtent l="0" t="0" r="0" b="0"/>
+                  <wp:docPr id="5" name="Picture 5" descr="Projects | Computer coding for kids and teens | Raspberry Pi"/>
+                  <wp:cNvGraphicFramePr>
+                    <a:graphicFrameLocks xmlns:a="http://schemas.openxmlformats.org/drawingml/2006/main" noChangeAspect="1"/>
+                  </wp:cNvGraphicFramePr>
+                  <a:graphic xmlns:a="http://schemas.openxmlformats.org/drawingml/2006/main">
+                    <a:graphicData uri="http://schemas.openxmlformats.org/drawingml/2006/picture">
+                      <pic:pic xmlns:pic="http://schemas.openxmlformats.org/drawingml/2006/picture">
+                        <pic:nvPicPr>
+                          <pic:cNvPr id="0" name="Picture 1" descr="Projects | Computer coding for kids and teens | Raspberry Pi"/>
+                          <pic:cNvPicPr>
+                            <a:picLocks noChangeAspect="1" noChangeArrowheads="1"/>
+                          </pic:cNvPicPr>
+                        </pic:nvPicPr>
+                        <pic:blipFill>
+                          <a:blip r:embed="rId11">
+                            <a:extLst>
+                              <a:ext uri="{28A0092B-C50C-407E-A947-70E740481C1C}">
+                                <a14:useLocalDpi xmlns:a14="http://schemas.microsoft.com/office/drawing/2010/main" val="0"/>
+                              </a:ext>
+                            </a:extLst>
+                          </a:blip>
+                          <a:srcRect/>
+                          <a:stretch>
+                            <a:fillRect/>
+                          </a:stretch>
+                        </pic:blipFill>
+                        <pic:spPr bwMode="auto">
+                          <a:xfrm>
+                            <a:off x="0" y="0"/>
+                            <a:ext cx="6109970" cy="4318635"/>
+                          </a:xfrm>
+                          <a:prstGeom prst="rect">
+                            <a:avLst/>
+                          </a:prstGeom>
+                          <a:noFill/>
+                          <a:ln>
+                            <a:noFill/>
+                          </a:ln>
+                        </pic:spPr>
+                      </pic:pic>
+                    </a:graphicData>
+                  </a:graphic>
+                </wp:inline>
+              </w:drawing>
+            </w:r>
+            <w:r>
+              <w:fldChar w:fldCharType="end"/>
+            </w:r>
+          </w:p>
+          <w:p>
+            <w:pPr>
+              <w:rPr>
+                <w:rFonts w:cs="ZEISS Frutiger Next W1G"/>
+                <w:b/>
+                <w:noProof/>
+                <w:sz w:val="20"/>
+                <w:szCs w:val="20"/>
+                <w:lang w:val="en-GB"/>
+              </w:rPr>
+            </w:pPr>
+          </w:p>
+          <w:p>
+            <w:pPr>
+              <w:rPr>
+                <w:rFonts w:cs="ZEISS Frutiger Next W1G"/>
+                <w:b/>
+                <w:noProof/>
+                <w:sz w:val="20"/>
+                <w:szCs w:val="20"/>
+                <w:lang w:val="en-GB"/>
+              </w:rPr>
+            </w:pPr>
+          </w:p>
+          <w:p>
+            <w:pPr>
+              <w:rPr>
+                <w:rFonts w:cs="ZEISS Frutiger Next W1G"/>
+                <w:b/>
+                <w:noProof/>
+                <w:sz w:val="20"/>
+                <w:szCs w:val="20"/>
+                <w:lang w:val="en-GB"/>
+              </w:rPr>
+            </w:pPr>
+            <w:r>
+              <w:rPr>
+                <w:rFonts w:cs="ZEISS Frutiger Next W1G"/>
+                <w:b/>
+                <w:noProof/>
+                <w:sz w:val="20"/>
+                <w:szCs w:val="20"/>
+                <w:lang w:val="en-GB"/>
+              </w:rPr>
+              <w:t>B</w:t>
+            </w:r>
+            <w:r>
+              <w:rPr>
+                <w:rFonts w:cs="ZEISS Frutiger Next W1G"/>
+                <w:b/>
+                <w:noProof/>
+                <w:sz w:val="20"/>
+                <w:szCs w:val="20"/>
+                <w:lang w:val="en-GB"/>
+              </w:rPr>
+              <w:t>asics about raspberry pi and linux</w:t>
+            </w:r>
+          </w:p>
+          <w:p>
+            <w:pPr>
+              <w:rPr>
+                <w:rFonts w:cs="ZEISS Frutiger Next W1G"/>
+                <w:b/>
+                <w:noProof/>
+                <w:sz w:val="20"/>
+                <w:szCs w:val="20"/>
+                <w:lang w:val="en-GB"/>
+              </w:rPr>
+            </w:pPr>
+          </w:p>
+          <w:p>
+            <w:pPr>
+              <w:rPr>
+                <w:rFonts w:cs="ZEISS Frutiger Next W1G"/>
+                <w:b/>
+                <w:noProof/>
+                <w:sz w:val="20"/>
+                <w:szCs w:val="20"/>
+                <w:lang w:val="en-GB"/>
+              </w:rPr>
+            </w:pPr>
+            <w:r>
+              <w:rPr>
+                <w:rFonts w:cs="ZEISS Frutiger Next W1G"/>
+                <w:b/>
+                <w:noProof/>
+                <w:sz w:val="20"/>
+                <w:szCs w:val="20"/>
+                <w:lang w:val="en-GB"/>
+              </w:rPr>
+              <w:t>C</w:t>
+            </w:r>
+            <w:r>
+              <w:rPr>
+                <w:rFonts w:cs="ZEISS Frutiger Next W1G"/>
+                <w:b/>
+                <w:noProof/>
+                <w:sz w:val="20"/>
+                <w:szCs w:val="20"/>
+                <w:lang w:val="en-GB"/>
+              </w:rPr>
+              <w:t>onnect to wifi</w:t>
+            </w:r>
+          </w:p>
+          <w:p>
+            <w:pPr>
+              <w:rPr>
+                <w:rFonts w:cs="ZEISS Frutiger Next W1G"/>
+                <w:b/>
+                <w:noProof/>
+                <w:sz w:val="20"/>
+                <w:szCs w:val="20"/>
+                <w:lang w:val="en-GB"/>
+              </w:rPr>
+            </w:pPr>
+          </w:p>
+          <w:p>
+            <w:pPr>
+              <w:rPr>
+                <w:rFonts w:cs="ZEISS Frutiger Next W1G"/>
+                <w:b/>
+                <w:noProof/>
+                <w:sz w:val="20"/>
+                <w:szCs w:val="20"/>
+                <w:lang w:val="en-GB"/>
+              </w:rPr>
+            </w:pPr>
+            <w:r>
+              <w:rPr>
+                <w:rFonts w:cs="ZEISS Frutiger Next W1G"/>
+                <w:b/>
+                <w:noProof/>
+                <w:sz w:val="20"/>
+                <w:szCs w:val="20"/>
+                <w:lang w:val="en-GB"/>
+              </w:rPr>
+              <w:t>Optional: SSH</w:t>
+            </w:r>
+          </w:p>
+          <w:p>
+            <w:pPr>
+              <w:rPr>
+                <w:rFonts w:cs="ZEISS Frutiger Next W1G"/>
+                <w:b/>
+                <w:noProof/>
+                <w:sz w:val="20"/>
+                <w:szCs w:val="20"/>
+                <w:lang w:val="en-GB"/>
+              </w:rPr>
+            </w:pPr>
+          </w:p>
+          <w:p>
+            <w:pPr>
+              <w:rPr>
+                <w:rFonts w:cs="ZEISS Frutiger Next W1G"/>
+                <w:b/>
+                <w:noProof/>
+                <w:sz w:val="20"/>
+                <w:szCs w:val="20"/>
+                <w:lang w:val="en-GB"/>
+              </w:rPr>
+            </w:pPr>
+            <w:r>
+              <w:rPr>
+                <w:rFonts w:cs="ZEISS Frutiger Next W1G"/>
+                <w:b/>
+                <w:noProof/>
+                <w:sz w:val="20"/>
+                <w:szCs w:val="20"/>
+                <w:lang w:val="en-GB"/>
+              </w:rPr>
+              <w:t>O</w:t>
+            </w:r>
+            <w:r>
+              <w:rPr>
+                <w:rFonts w:cs="ZEISS Frutiger Next W1G"/>
+                <w:b/>
+                <w:noProof/>
+                <w:sz w:val="20"/>
+                <w:szCs w:val="20"/>
+                <w:lang w:val="en-GB"/>
+              </w:rPr>
+              <w:t>pen &amp; work with Jupyter Notebooks</w:t>
+            </w:r>
+          </w:p>
+          <w:p>
+            <w:pPr>
+              <w:rPr>
+                <w:rFonts w:cs="ZEISS Frutiger Next W1G"/>
+                <w:b/>
+                <w:noProof/>
+                <w:sz w:val="20"/>
+                <w:szCs w:val="20"/>
+                <w:lang w:val="en-GB"/>
+              </w:rPr>
+            </w:pPr>
+          </w:p>
+          <w:p>
+            <w:pPr>
+              <w:rPr>
+                <w:rFonts w:cs="ZEISS Frutiger Next W1G"/>
+                <w:bCs/>
+                <w:noProof/>
+                <w:sz w:val="18"/>
+                <w:szCs w:val="18"/>
+                <w:lang w:val="en-GB"/>
+              </w:rPr>
+            </w:pPr>
+            <w:r>
+              <w:rPr>
+                <w:rFonts w:cs="ZEISS Frutiger Next W1G"/>
+                <w:bCs/>
+                <w:noProof/>
+                <w:sz w:val="18"/>
+                <w:szCs w:val="18"/>
+                <w:lang w:val="en-GB"/>
+              </w:rPr>
+              <w:t>Step #1:</w:t>
+            </w:r>
+            <w:r>
+              <w:rPr>
+                <w:rFonts w:cs="ZEISS Frutiger Next W1G"/>
+                <w:bCs/>
+                <w:noProof/>
+                <w:sz w:val="18"/>
+                <w:szCs w:val="18"/>
+                <w:lang w:val="en-GB"/>
+              </w:rPr>
+              <w:t xml:space="preserve"> </w:t>
+            </w:r>
+            <w:r>
+              <w:rPr>
+                <w:rFonts w:cs="ZEISS Frutiger Next W1G"/>
+                <w:bCs/>
+                <w:noProof/>
+                <w:sz w:val="18"/>
+                <w:szCs w:val="18"/>
+                <w:lang w:val="en-GB"/>
+              </w:rPr>
+              <w:t xml:space="preserve">Open </w:t>
+            </w:r>
+            <w:r>
+              <w:rPr>
+                <w:rFonts w:cs="ZEISS Frutiger Next W1G"/>
+                <w:bCs/>
+                <w:noProof/>
+                <w:sz w:val="18"/>
+                <w:szCs w:val="18"/>
+                <w:lang w:val="en-GB"/>
+              </w:rPr>
+              <w:t>terminal/</w:t>
+            </w:r>
+            <w:r>
+              <w:rPr>
+                <w:rFonts w:cs="ZEISS Frutiger Next W1G"/>
+                <w:bCs/>
+                <w:noProof/>
+                <w:sz w:val="18"/>
+                <w:szCs w:val="18"/>
+                <w:lang w:val="en-GB"/>
+              </w:rPr>
+              <w:t xml:space="preserve">command prompt. Execute the command ‘jupyter lab’ </w:t>
+            </w:r>
+            <w:r>
+              <w:rPr>
+                <w:rFonts w:cs="ZEISS Frutiger Next W1G"/>
+                <w:bCs/>
+                <w:noProof/>
+                <w:sz w:val="18"/>
+                <w:szCs w:val="18"/>
+                <w:lang w:val="en-GB"/>
+              </w:rPr>
+              <w:t xml:space="preserve">to open a </w:t>
+            </w:r>
+            <w:r>
+              <w:rPr>
+                <w:rFonts w:cs="ZEISS Frutiger Next W1G"/>
+                <w:bCs/>
+                <w:noProof/>
+                <w:sz w:val="18"/>
+                <w:szCs w:val="18"/>
+                <w:lang w:val="en-GB"/>
+              </w:rPr>
+              <w:t>the jupyter lab</w:t>
+            </w:r>
+            <w:r>
+              <w:rPr>
+                <w:rFonts w:cs="ZEISS Frutiger Next W1G"/>
+                <w:bCs/>
+                <w:noProof/>
+                <w:sz w:val="18"/>
+                <w:szCs w:val="18"/>
+                <w:lang w:val="en-GB"/>
+              </w:rPr>
+              <w:t xml:space="preserve"> server on your web browser</w:t>
+            </w:r>
+            <w:r>
+              <w:rPr>
+                <w:rFonts w:cs="ZEISS Frutiger Next W1G"/>
+                <w:bCs/>
+                <w:noProof/>
+                <w:sz w:val="18"/>
+                <w:szCs w:val="18"/>
+                <w:lang w:val="en-GB"/>
+              </w:rPr>
+              <w:t>.</w:t>
+            </w:r>
+          </w:p>
+          <w:p>
+            <w:pPr>
+              <w:rPr>
+                <w:rFonts w:cs="ZEISS Frutiger Next W1G"/>
+                <w:bCs/>
+                <w:noProof/>
+                <w:sz w:val="18"/>
+                <w:szCs w:val="18"/>
+                <w:lang w:val="en-GB"/>
+              </w:rPr>
+            </w:pPr>
+            <w:r>
+              <w:rPr>
+                <w:rFonts w:cs="ZEISS Frutiger Next W1G"/>
+                <w:bCs/>
+                <w:noProof/>
+                <w:sz w:val="18"/>
+                <w:szCs w:val="18"/>
+                <w:lang w:val="en-GB"/>
+              </w:rPr>
+              <w:t>Step #</w:t>
+            </w:r>
+            <w:r>
+              <w:rPr>
+                <w:rFonts w:cs="ZEISS Frutiger Next W1G"/>
+                <w:bCs/>
+                <w:noProof/>
+                <w:sz w:val="18"/>
+                <w:szCs w:val="18"/>
+                <w:lang w:val="en-GB"/>
+              </w:rPr>
+              <w:t>2</w:t>
+            </w:r>
+            <w:r>
+              <w:rPr>
+                <w:rFonts w:cs="ZEISS Frutiger Next W1G"/>
+                <w:bCs/>
+                <w:noProof/>
+                <w:sz w:val="18"/>
+                <w:szCs w:val="18"/>
+                <w:lang w:val="en-GB"/>
+              </w:rPr>
+              <w:t>:</w:t>
+            </w:r>
+            <w:r>
+              <w:rPr>
+                <w:rFonts w:cs="ZEISS Frutiger Next W1G"/>
+                <w:bCs/>
+                <w:noProof/>
+                <w:sz w:val="18"/>
+                <w:szCs w:val="18"/>
+                <w:lang w:val="en-GB"/>
+              </w:rPr>
+              <w:t xml:space="preserve"> Navigate to the folder ‘…’</w:t>
+            </w:r>
+          </w:p>
+          <w:p>
+            <w:pPr>
+              <w:rPr>
+                <w:rFonts w:cs="ZEISS Frutiger Next W1G"/>
+                <w:bCs/>
+                <w:noProof/>
+                <w:sz w:val="18"/>
+                <w:szCs w:val="18"/>
+                <w:lang w:val="en-GB"/>
+              </w:rPr>
+            </w:pPr>
+            <w:r>
+              <w:rPr>
+                <w:rFonts w:cs="ZEISS Frutiger Next W1G"/>
+                <w:bCs/>
+                <w:noProof/>
+                <w:sz w:val="18"/>
+                <w:szCs w:val="18"/>
+                <w:lang w:val="en-GB"/>
+              </w:rPr>
+              <w:t>Step #</w:t>
+            </w:r>
+            <w:r>
+              <w:rPr>
+                <w:rFonts w:cs="ZEISS Frutiger Next W1G"/>
+                <w:bCs/>
+                <w:noProof/>
+                <w:sz w:val="18"/>
+                <w:szCs w:val="18"/>
+                <w:lang w:val="en-GB"/>
+              </w:rPr>
+              <w:t>3</w:t>
+            </w:r>
+            <w:r>
+              <w:rPr>
+                <w:rFonts w:cs="ZEISS Frutiger Next W1G"/>
+                <w:bCs/>
+                <w:noProof/>
+                <w:sz w:val="18"/>
+                <w:szCs w:val="18"/>
+                <w:lang w:val="en-GB"/>
+              </w:rPr>
+              <w:t>:</w:t>
+            </w:r>
+            <w:r>
+              <w:rPr>
+                <w:rFonts w:cs="ZEISS Frutiger Next W1G"/>
+                <w:bCs/>
+                <w:noProof/>
+                <w:sz w:val="18"/>
+                <w:szCs w:val="18"/>
+                <w:lang w:val="en-GB"/>
+              </w:rPr>
+              <w:t xml:space="preserve"> Open the notebook XY and follow the guidance. Once you are ready to start working on your project open the notebook XZ</w:t>
+            </w:r>
+          </w:p>
+          <w:p>
+            <w:pPr>
+              <w:rPr>
+                <w:rFonts w:cs="ZEISS Frutiger Next W1G"/>
+                <w:bCs/>
+                <w:noProof/>
+                <w:sz w:val="18"/>
+                <w:szCs w:val="18"/>
+              </w:rPr>
+            </w:pPr>
+            <w:r>
+              <w:rPr>
+                <w:rFonts w:cs="ZEISS Frutiger Next W1G"/>
+                <w:bCs/>
+                <w:noProof/>
+                <w:sz w:val="18"/>
+                <w:szCs w:val="18"/>
+                <w:lang w:val="en-GB"/>
+              </w:rPr>
+              <w:t>Step #</w:t>
+            </w:r>
+            <w:r>
+              <w:rPr>
+                <w:rFonts w:cs="ZEISS Frutiger Next W1G"/>
+                <w:bCs/>
+                <w:noProof/>
+                <w:sz w:val="18"/>
+                <w:szCs w:val="18"/>
+                <w:lang w:val="en-GB"/>
+              </w:rPr>
+              <w:t>4</w:t>
+            </w:r>
+            <w:r>
+              <w:rPr>
+                <w:rFonts w:cs="ZEISS Frutiger Next W1G"/>
+                <w:bCs/>
+                <w:noProof/>
+                <w:sz w:val="18"/>
+                <w:szCs w:val="18"/>
+                <w:lang w:val="en-GB"/>
+              </w:rPr>
+              <w:t>:</w:t>
+            </w:r>
+            <w:r>
+              <w:rPr>
+                <w:rFonts w:cs="ZEISS Frutiger Next W1G"/>
+                <w:bCs/>
+                <w:noProof/>
+                <w:sz w:val="18"/>
+                <w:szCs w:val="18"/>
+                <w:lang w:val="en-GB"/>
+              </w:rPr>
+              <w:t xml:space="preserve"> </w:t>
+            </w:r>
+            <w:r>
+              <w:rPr>
+                <w:rFonts w:cs="ZEISS Frutiger Next W1G"/>
+                <w:bCs/>
+                <w:noProof/>
+                <w:sz w:val="18"/>
+                <w:szCs w:val="18"/>
+                <w:lang w:val="en-GB"/>
+              </w:rPr>
+              <w:t>Now you are free to write</w:t>
+            </w:r>
+            <w:r>
+              <w:rPr>
+                <w:rFonts w:cs="ZEISS Frutiger Next W1G"/>
+                <w:bCs/>
+                <w:noProof/>
+                <w:sz w:val="18"/>
+                <w:szCs w:val="18"/>
+                <w:lang w:val="en-GB"/>
+              </w:rPr>
+              <w:t xml:space="preserve"> and run</w:t>
+            </w:r>
+            <w:r>
+              <w:rPr>
+                <w:rFonts w:cs="ZEISS Frutiger Next W1G"/>
+                <w:bCs/>
+                <w:noProof/>
+                <w:sz w:val="18"/>
+                <w:szCs w:val="18"/>
+                <w:lang w:val="en-GB"/>
+              </w:rPr>
+              <w:t xml:space="preserve"> any code.</w:t>
+            </w:r>
+          </w:p>
+          <w:p>
+            <w:pPr>
+              <w:rPr>
+                <w:rFonts w:cs="ZEISS Frutiger Next W1G"/>
+                <w:bCs/>
+                <w:noProof/>
+                <w:sz w:val="18"/>
+                <w:szCs w:val="18"/>
+                <w:lang w:val="en-GB"/>
+              </w:rPr>
+            </w:pPr>
+          </w:p>
+          <w:p>
+            <w:pPr>
+              <w:rPr>
+                <w:rFonts w:cs="ZEISS Frutiger Next W1G"/>
+                <w:bCs/>
+                <w:noProof/>
+                <w:sz w:val="18"/>
+                <w:szCs w:val="18"/>
+                <w:lang w:val="en-GB"/>
+              </w:rPr>
+            </w:pPr>
+          </w:p>
+          <w:p>
+            <w:pPr>
+              <w:rPr>
+                <w:rFonts w:cs="ZEISS Frutiger Next W1G"/>
+                <w:bCs/>
+                <w:noProof/>
+                <w:sz w:val="18"/>
+                <w:szCs w:val="18"/>
+                <w:lang w:val="en-GB"/>
+              </w:rPr>
+            </w:pPr>
+            <w:r>
+              <w:rPr>
+                <w:rFonts w:cs="ZEISS Frutiger Next W1G"/>
+                <w:bCs/>
+                <w:noProof/>
+                <w:sz w:val="18"/>
+                <w:szCs w:val="18"/>
+                <w:lang w:val="en-GB"/>
+              </w:rPr>
+              <w:lastRenderedPageBreak/>
+              <w:t>To execute code or markdown</w:t>
+            </w:r>
+            <w:r>
+              <w:rPr>
+                <w:rFonts w:cs="ZEISS Frutiger Next W1G"/>
+                <w:bCs/>
+                <w:noProof/>
+                <w:sz w:val="18"/>
+                <w:szCs w:val="18"/>
+                <w:lang w:val="en-GB"/>
+              </w:rPr>
+              <w:t>:</w:t>
+            </w:r>
+          </w:p>
+          <w:p>
+            <w:pPr>
+              <w:pStyle w:val="ListParagraph"/>
+              <w:numPr>
+                <w:ilvl w:val="0"/>
+                <w:numId w:val="16"/>
+              </w:numPr>
+              <w:rPr>
+                <w:rFonts w:cs="ZEISS Frutiger Next W1G"/>
+                <w:bCs/>
+                <w:noProof/>
+                <w:sz w:val="18"/>
+                <w:szCs w:val="18"/>
+                <w:lang w:val="en-GB"/>
+              </w:rPr>
+            </w:pPr>
+            <w:r>
+              <w:rPr>
+                <w:rFonts w:cs="ZEISS Frutiger Next W1G"/>
+                <w:bCs/>
+                <w:noProof/>
+                <w:sz w:val="18"/>
+                <w:szCs w:val="18"/>
+                <w:lang w:val="en-GB"/>
+              </w:rPr>
+              <w:t>Shift + Enter - Execute and go to next cell</w:t>
+            </w:r>
+          </w:p>
+          <w:p>
+            <w:pPr>
+              <w:pStyle w:val="ListParagraph"/>
+              <w:numPr>
+                <w:ilvl w:val="0"/>
+                <w:numId w:val="16"/>
+              </w:numPr>
+              <w:rPr>
+                <w:rFonts w:cs="ZEISS Frutiger Next W1G"/>
+                <w:bCs/>
+                <w:noProof/>
+                <w:sz w:val="18"/>
+                <w:szCs w:val="18"/>
+                <w:lang w:val="en-GB"/>
+              </w:rPr>
+            </w:pPr>
+            <w:r>
+              <w:rPr>
+                <w:rFonts w:cs="ZEISS Frutiger Next W1G"/>
+                <w:bCs/>
+                <w:noProof/>
+                <w:sz w:val="18"/>
+                <w:szCs w:val="18"/>
+                <w:lang w:val="en-GB"/>
+              </w:rPr>
+              <w:t>Ctrl + Enter  - Execute and be in the same cell</w:t>
+            </w:r>
+          </w:p>
+          <w:p>
+            <w:pPr>
+              <w:rPr>
+                <w:rFonts w:cs="ZEISS Frutiger Next W1G"/>
+                <w:bCs/>
+                <w:noProof/>
+                <w:sz w:val="18"/>
+                <w:szCs w:val="18"/>
+                <w:lang w:val="en-GB"/>
+              </w:rPr>
+            </w:pPr>
+            <w:r>
+              <w:rPr>
+                <w:rFonts w:cs="ZEISS Frutiger Next W1G"/>
+                <w:bCs/>
+                <w:noProof/>
+                <w:sz w:val="18"/>
+                <w:szCs w:val="18"/>
+                <w:lang w:val="en-GB"/>
+              </w:rPr>
+              <w:t>To insert cell</w:t>
+            </w:r>
+            <w:r>
+              <w:rPr>
+                <w:rFonts w:cs="ZEISS Frutiger Next W1G"/>
+                <w:bCs/>
+                <w:noProof/>
+                <w:sz w:val="18"/>
+                <w:szCs w:val="18"/>
+                <w:lang w:val="en-GB"/>
+              </w:rPr>
+              <w:t>:</w:t>
+            </w:r>
+          </w:p>
+          <w:p>
+            <w:pPr>
+              <w:pStyle w:val="ListParagraph"/>
+              <w:numPr>
+                <w:ilvl w:val="0"/>
+                <w:numId w:val="16"/>
+              </w:numPr>
+              <w:rPr>
+                <w:rFonts w:cs="ZEISS Frutiger Next W1G"/>
+                <w:bCs/>
+                <w:noProof/>
+                <w:sz w:val="18"/>
+                <w:szCs w:val="18"/>
+                <w:lang w:val="en-GB"/>
+              </w:rPr>
+            </w:pPr>
+            <w:r>
+              <w:rPr>
+                <w:rFonts w:cs="ZEISS Frutiger Next W1G"/>
+                <w:bCs/>
+                <w:noProof/>
+                <w:sz w:val="18"/>
+                <w:szCs w:val="18"/>
+                <w:lang w:val="en-GB"/>
+              </w:rPr>
+              <w:t>a - Create cell in above to the cell</w:t>
+            </w:r>
+          </w:p>
+          <w:p>
+            <w:pPr>
+              <w:pStyle w:val="ListParagraph"/>
+              <w:numPr>
+                <w:ilvl w:val="0"/>
+                <w:numId w:val="16"/>
+              </w:numPr>
+              <w:rPr>
+                <w:rFonts w:cs="ZEISS Frutiger Next W1G"/>
+                <w:bCs/>
+                <w:noProof/>
+                <w:sz w:val="18"/>
+                <w:szCs w:val="18"/>
+                <w:lang w:val="en-GB"/>
+              </w:rPr>
+            </w:pPr>
+            <w:r>
+              <w:rPr>
+                <w:rFonts w:cs="ZEISS Frutiger Next W1G"/>
+                <w:bCs/>
+                <w:noProof/>
+                <w:sz w:val="18"/>
+                <w:szCs w:val="18"/>
+                <w:lang w:val="en-GB"/>
+              </w:rPr>
+              <w:t>b - Create cell in below to the cell</w:t>
+            </w:r>
+          </w:p>
+          <w:p>
+            <w:pPr>
+              <w:rPr>
+                <w:rFonts w:cs="ZEISS Frutiger Next W1G"/>
+                <w:b/>
+                <w:noProof/>
+                <w:sz w:val="20"/>
+                <w:szCs w:val="20"/>
+                <w:lang w:val="en-GB"/>
+              </w:rPr>
+            </w:pPr>
+          </w:p>
+          <w:p>
+            <w:pPr>
+              <w:rPr>
+                <w:rFonts w:cs="ZEISS Frutiger Next W1G"/>
+                <w:b/>
+                <w:noProof/>
+                <w:sz w:val="20"/>
+                <w:szCs w:val="20"/>
+                <w:lang w:val="en-GB"/>
+              </w:rPr>
+            </w:pPr>
+            <w:r>
+              <w:rPr>
+                <w:rFonts w:cs="ZEISS Frutiger Next W1G"/>
+                <w:b/>
+                <w:noProof/>
+                <w:sz w:val="20"/>
+                <w:szCs w:val="20"/>
+                <w:lang w:val="en-GB"/>
+              </w:rPr>
+              <w:t>(H</w:t>
+            </w:r>
+            <w:r>
+              <w:rPr>
+                <w:rFonts w:cs="ZEISS Frutiger Next W1G"/>
+                <w:b/>
+                <w:noProof/>
+                <w:sz w:val="20"/>
+                <w:szCs w:val="20"/>
+                <w:lang w:val="en-GB"/>
+              </w:rPr>
+              <w:t>ow to connect sensors</w:t>
+            </w:r>
+            <w:r>
+              <w:rPr>
+                <w:rFonts w:cs="ZEISS Frutiger Next W1G"/>
+                <w:b/>
+                <w:noProof/>
+                <w:sz w:val="20"/>
+                <w:szCs w:val="20"/>
+                <w:lang w:val="en-GB"/>
+              </w:rPr>
+              <w:t>)</w:t>
+            </w:r>
+          </w:p>
+          <w:p>
+            <w:pPr>
+              <w:rPr>
+                <w:rFonts w:cs="ZEISS Frutiger Next W1G"/>
+                <w:b/>
+                <w:noProof/>
+                <w:sz w:val="20"/>
+                <w:szCs w:val="20"/>
+                <w:lang w:val="en-GB"/>
+              </w:rPr>
+            </w:pPr>
+          </w:p>
+          <w:p>
+            <w:pPr>
+              <w:rPr>
+                <w:rFonts w:cs="ZEISS Frutiger Next W1G"/>
+                <w:b/>
+                <w:noProof/>
+                <w:sz w:val="20"/>
+                <w:szCs w:val="20"/>
+              </w:rPr>
+            </w:pPr>
+            <w:r>
+              <w:rPr>
+                <w:rFonts w:cs="ZEISS Frutiger Next W1G"/>
+                <w:b/>
+                <w:noProof/>
+                <w:sz w:val="20"/>
+                <w:szCs w:val="20"/>
+                <w:lang w:val="en-GB"/>
+              </w:rPr>
+              <w:t>O</w:t>
+            </w:r>
+            <w:r>
+              <w:rPr>
+                <w:rFonts w:cs="ZEISS Frutiger Next W1G"/>
+                <w:b/>
+                <w:noProof/>
+                <w:sz w:val="20"/>
+                <w:szCs w:val="20"/>
+                <w:lang w:val="en-GB"/>
+              </w:rPr>
+              <w:t>utlook on future architecture</w:t>
+            </w:r>
+          </w:p>
         </w:tc>
       </w:tr>
     </w:tbl>
     <w:p/>
     <w:sectPr>
-      <w:headerReference w:type="default" r:id="rId11"/>
-      <w:footerReference w:type="default" r:id="rId12"/>
+      <w:headerReference w:type="default" r:id="rId12"/>
+      <w:footerReference w:type="default" r:id="rId13"/>
       <w:pgSz w:w="11906" w:h="16838" w:code="9"/>
       <w:pgMar w:top="1417" w:right="1417" w:bottom="1134" w:left="1417" w:header="709" w:footer="709" w:gutter="0"/>
       <w:cols w:space="708"/>
@@ -514,7 +1368,7 @@
               <v:stroke joinstyle="miter"/>
               <v:path gradientshapeok="t" o:connecttype="rect"/>
             </v:shapetype>
-            <v:shape id="MSIPCM8951466cb6a289550e6e31d8" o:spid="_x0000_s1027" type="#_x0000_t202" alt="{&quot;HashCode&quot;:-1288995031,&quot;Height&quot;:841.0,&quot;Width&quot;:595.0,&quot;Placement&quot;:&quot;Footer&quot;,&quot;Index&quot;:&quot;Primary&quot;,&quot;Section&quot;:1,&quot;Top&quot;:0.0,&quot;Left&quot;:0.0}" style="position:absolute;left:0;text-align:left;margin-left:0;margin-top:807pt;width:595.3pt;height:19.85pt;z-index:251661312;visibility:visible;mso-wrap-style:square;mso-wrap-distance-left:9pt;mso-wrap-distance-top:0;mso-wrap-distance-right:9pt;mso-wrap-distance-bottom:0;mso-position-horizontal:absolute;mso-position-horizontal-relative:page;mso-position-vertical:absolute;mso-position-vertical-relative:page;v-text-anchor:bottom" o:gfxdata="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" o:allowincell="f" filled="f" stroked="f" strokeweight=".5pt">
+            <v:shape id="MSIPCM8951466cb6a289550e6e31d8" o:spid="_x0000_s1027" type="#_x0000_t202" alt="{&quot;HashCode&quot;:-1288995031,&quot;Height&quot;:841.0,&quot;Width&quot;:595.0,&quot;Placement&quot;:&quot;Footer&quot;,&quot;Index&quot;:&quot;Primary&quot;,&quot;Section&quot;:1,&quot;Top&quot;:0.0,&quot;Left&quot;:0.0}" style="position:absolute;left:0;text-align:left;margin-left:0;margin-top:807pt;width:595.3pt;height:19.85pt;z-index:251661312;visibility:visible;mso-wrap-style:square;mso-wrap-distance-left:9pt;mso-wrap-distance-top:0;mso-wrap-distance-right:9pt;mso-wrap-distance-bottom:0;mso-position-horizontal:absolute;mso-position-horizontal-relative:page;mso-position-vertical:absolute;mso-position-vertical-relative:page;v-text-anchor:bottom" o:gfxdata="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" o:allowincell="f" filled="f" stroked="f" strokeweight=".5pt">
               <v:textbox inset=",0,,0">
                 <w:txbxContent>
                   <w:p>
@@ -970,7 +1824,7 @@
               <v:stroke joinstyle="miter"/>
               <v:path gradientshapeok="t" o:connecttype="rect"/>
             </v:shapetype>
-            <v:shape id="Text Box 1" o:spid="_x0000_s1026" type="#_x0000_t202" style="position:absolute;left:0;text-align:left;margin-left:441.95pt;margin-top:-6.65pt;width:45pt;height:42.95pt;z-index:251660288;visibility:visible;mso-wrap-style:square;mso-width-percent:0;mso-height-percent:0;mso-wrap-distance-left:9pt;mso-wrap-distance-top:0;mso-wrap-distance-right:9pt;mso-wrap-distance-bottom:0;mso-position-horizontal:absolute;mso-position-horizontal-relative:text;mso-position-vertical:absolute;mso-position-vertical-relative:text;mso-width-percent:0;mso-height-percent:0;mso-width-relative:page;mso-height-relative:page;v-text-anchor:top" o:gfxdata="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" filled="f" stroked="f">
+            <v:shape id="Text Box 1" o:spid="_x0000_s1026" type="#_x0000_t202" style="position:absolute;left:0;text-align:left;margin-left:441.95pt;margin-top:-6.65pt;width:45pt;height:42.95pt;z-index:251660288;visibility:visible;mso-wrap-style:square;mso-width-percent:0;mso-height-percent:0;mso-wrap-distance-left:9pt;mso-wrap-distance-top:0;mso-wrap-distance-right:9pt;mso-wrap-distance-bottom:0;mso-position-horizontal:absolute;mso-position-horizontal-relative:text;mso-position-vertical:absolute;mso-position-vertical-relative:text;mso-width-percent:0;mso-height-percent:0;mso-width-relative:page;mso-height-relative:page;v-text-anchor:top" o:gfxdata="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" filled="f" stroked="f">
               <v:textbox>
                 <w:txbxContent>
                   <w:p>
@@ -996,7 +1850,7 @@
                                   </pic:cNvPicPr>
                                 </pic:nvPicPr>
                                 <pic:blipFill>
-                                  <a:blip r:embed="rId2" cstate="print">
+                                  <a:blip r:embed="rId1" cstate="print">
                                     <a:extLst>
                                       <a:ext uri="{28A0092B-C50C-407E-A947-70E740481C1C}">
                                         <a14:useLocalDpi xmlns:a14="http://schemas.microsoft.com/office/drawing/2010/main" val="0"/>
@@ -1079,6 +1933,118 @@
 <file path=word/numbering.xml><?xml version="1.0" encoding="utf-8"?>
 <w:numbering xmlns:wpc="http://schemas.microsoft.com/office/word/2010/wordprocessingCanvas" xmlns:cx="http://schemas.microsoft.com/office/drawing/2014/chartex" xmlns:cx1="http://schemas.microsoft.com/office/drawing/2015/9/8/chartex" xmlns:cx2="http://schemas.microsoft.com/office/drawing/2015/10/21/chartex" xmlns:cx3="http://schemas.microsoft.com/office/drawing/2016/5/9/chartex" xmlns:cx4="http://schemas.microsoft.com/office/drawing/2016/5/10/chartex" xmlns:cx5="http://schemas.microsoft.com/office/drawing/2016/5/11/chartex" xmlns:cx6="http://schemas.microsoft.com/office/drawing/2016/5/12/chartex" xmlns:cx7="http://schemas.microsoft.com/office/drawing/2016/5/13/chartex" xmlns:cx8="http://schemas.microsoft.com/office/drawing/2016/5/14/chartex" xmlns:mc="http://schemas.openxmlformats.org/markup-compatibility/2006" xmlns:aink="http://schemas.microsoft.com/office/drawing/2016/ink" xmlns:am3d="http://schemas.microsoft.com/office/drawing/2017/model3d" xmlns:o="urn:schemas-microsoft-com:office:office" xmlns:r="http://schemas.openxmlformats.org/officeDocument/2006/relationships" xmlns:m="http://schemas.openxmlformats.org/officeDocument/2006/math" xmlns:v="urn:schemas-microsoft-com:vml" xmlns:wp14="http://schemas.microsoft.com/office/word/2010/wordprocessingDrawing" xmlns:wp="http://schemas.openxmlformats.org/drawingml/2006/wordprocessingDrawing" xmlns:w10="urn:schemas-microsoft-com:office:word" xmlns:w="http://schemas.openxmlformats.org/wordprocessingml/2006/main" xmlns:w14="http://schemas.microsoft.com/office/word/2010/wordml" xmlns:w15="http://schemas.microsoft.com/office/word/2012/wordml" xmlns:w16cex="http://schemas.microsoft.com/office/word/2018/wordml/cex" xmlns:w16cid="http://schemas.microsoft.com/office/word/2016/wordml/cid" xmlns:w16="http://schemas.microsoft.com/office/word/2018/wordml" xmlns:w16sdtdh="http://schemas.microsoft.com/office/word/2020/wordml/sdtdatahash" xmlns:w16se="http://schemas.microsoft.com/office/word/2015/wordml/symex" xmlns:wpg="http://schemas.microsoft.com/office/word/2010/wordprocessingGroup" xmlns:wpi="http://schemas.microsoft.com/office/word/2010/wordprocessingInk" xmlns:wne="http://schemas.microsoft.com/office/word/2006/wordml" xmlns:wps="http://schemas.microsoft.com/office/word/2010/wordprocessingShape" mc:Ignorable="w14 w15 w16se w16cid w16 w16cex w16sdtdh wp14">
   <w:abstractNum w:abstractNumId="0" w15:restartNumberingAfterBreak="0">
+    <w:nsid w:val="0DD26464"/>
+    <w:multiLevelType w:val="hybridMultilevel"/>
+    <w:tmpl w:val="AB4057E2"/>
+    <w:lvl w:ilvl="0" w:tplc="C68A1F9A">
+      <w:numFmt w:val="bullet"/>
+      <w:lvlText w:val="-"/>
+      <w:lvlJc w:val="left"/>
+      <w:pPr>
+        <w:ind w:left="720" w:hanging="360"/>
+      </w:pPr>
+      <w:rPr>
+        <w:rFonts w:ascii="ZEISS Frutiger Next W1G" w:eastAsia="Times New Roman" w:hAnsi="ZEISS Frutiger Next W1G" w:cs="ZEISS Frutiger Next W1G" w:hint="default"/>
+      </w:rPr>
+    </w:lvl>
+    <w:lvl w:ilvl="1" w:tplc="08090003" w:tentative="1">
+      <w:start w:val="1"/>
+      <w:numFmt w:val="bullet"/>
+      <w:lvlText w:val="o"/>
+      <w:lvlJc w:val="left"/>
+      <w:pPr>
+        <w:ind w:left="1440" w:hanging="360"/>
+      </w:pPr>
+      <w:rPr>
+        <w:rFonts w:ascii="Courier New" w:hAnsi="Courier New" w:cs="Courier New" w:hint="default"/>
+      </w:rPr>
+    </w:lvl>
+    <w:lvl w:ilvl="2" w:tplc="08090005" w:tentative="1">
+      <w:start w:val="1"/>
+      <w:numFmt w:val="bullet"/>
+      <w:lvlText w:val=""/>
+      <w:lvlJc w:val="left"/>
+      <w:pPr>
+        <w:ind w:left="2160" w:hanging="360"/>
+      </w:pPr>
+      <w:rPr>
+        <w:rFonts w:ascii="Wingdings" w:hAnsi="Wingdings" w:hint="default"/>
+      </w:rPr>
+    </w:lvl>
+    <w:lvl w:ilvl="3" w:tplc="08090001" w:tentative="1">
+      <w:start w:val="1"/>
+      <w:numFmt w:val="bullet"/>
+      <w:lvlText w:val=""/>
+      <w:lvlJc w:val="left"/>
+      <w:pPr>
+        <w:ind w:left="2880" w:hanging="360"/>
+      </w:pPr>
+      <w:rPr>
+        <w:rFonts w:ascii="Symbol" w:hAnsi="Symbol" w:hint="default"/>
+      </w:rPr>
+    </w:lvl>
+    <w:lvl w:ilvl="4" w:tplc="08090003" w:tentative="1">
+      <w:start w:val="1"/>
+      <w:numFmt w:val="bullet"/>
+      <w:lvlText w:val="o"/>
+      <w:lvlJc w:val="left"/>
+      <w:pPr>
+        <w:ind w:left="3600" w:hanging="360"/>
+      </w:pPr>
+      <w:rPr>
+        <w:rFonts w:ascii="Courier New" w:hAnsi="Courier New" w:cs="Courier New" w:hint="default"/>
+      </w:rPr>
+    </w:lvl>
+    <w:lvl w:ilvl="5" w:tplc="08090005" w:tentative="1">
+      <w:start w:val="1"/>
+      <w:numFmt w:val="bullet"/>
+      <w:lvlText w:val=""/>
+      <w:lvlJc w:val="left"/>
+      <w:pPr>
+        <w:ind w:left="4320" w:hanging="360"/>
+      </w:pPr>
+      <w:rPr>
+        <w:rFonts w:ascii="Wingdings" w:hAnsi="Wingdings" w:hint="default"/>
+      </w:rPr>
+    </w:lvl>
+    <w:lvl w:ilvl="6" w:tplc="08090001" w:tentative="1">
+      <w:start w:val="1"/>
+      <w:numFmt w:val="bullet"/>
+      <w:lvlText w:val=""/>
+      <w:lvlJc w:val="left"/>
+      <w:pPr>
+        <w:ind w:left="5040" w:hanging="360"/>
+      </w:pPr>
+      <w:rPr>
+        <w:rFonts w:ascii="Symbol" w:hAnsi="Symbol" w:hint="default"/>
+      </w:rPr>
+    </w:lvl>
+    <w:lvl w:ilvl="7" w:tplc="08090003" w:tentative="1">
+      <w:start w:val="1"/>
+      <w:numFmt w:val="bullet"/>
+      <w:lvlText w:val="o"/>
+      <w:lvlJc w:val="left"/>
+      <w:pPr>
+        <w:ind w:left="5760" w:hanging="360"/>
+      </w:pPr>
+      <w:rPr>
+        <w:rFonts w:ascii="Courier New" w:hAnsi="Courier New" w:cs="Courier New" w:hint="default"/>
+      </w:rPr>
+    </w:lvl>
+    <w:lvl w:ilvl="8" w:tplc="08090005" w:tentative="1">
+      <w:start w:val="1"/>
+      <w:numFmt w:val="bullet"/>
+      <w:lvlText w:val=""/>
+      <w:lvlJc w:val="left"/>
+      <w:pPr>
+        <w:ind w:left="6480" w:hanging="360"/>
+      </w:pPr>
+      <w:rPr>
+        <w:rFonts w:ascii="Wingdings" w:hAnsi="Wingdings" w:hint="default"/>
+      </w:rPr>
+    </w:lvl>
+  </w:abstractNum>
+  <w:abstractNum w:abstractNumId="1" w15:restartNumberingAfterBreak="0">
     <w:nsid w:val="128F1DAA"/>
     <w:multiLevelType w:val="hybridMultilevel"/>
     <w:tmpl w:val="68004C84"/>
@@ -1191,7 +2157,7 @@
       </w:rPr>
     </w:lvl>
   </w:abstractNum>
-  <w:abstractNum w:abstractNumId="1" w15:restartNumberingAfterBreak="0">
+  <w:abstractNum w:abstractNumId="2" w15:restartNumberingAfterBreak="0">
     <w:nsid w:val="18AD5499"/>
     <w:multiLevelType w:val="hybridMultilevel"/>
     <w:tmpl w:val="5EAECF5E"/>
@@ -1304,7 +2270,7 @@
       </w:rPr>
     </w:lvl>
   </w:abstractNum>
-  <w:abstractNum w:abstractNumId="2" w15:restartNumberingAfterBreak="0">
+  <w:abstractNum w:abstractNumId="3" w15:restartNumberingAfterBreak="0">
     <w:nsid w:val="2BDF3A62"/>
     <w:multiLevelType w:val="hybridMultilevel"/>
     <w:tmpl w:val="982AF78A"/>
@@ -1417,7 +2383,7 @@
       </w:rPr>
     </w:lvl>
   </w:abstractNum>
-  <w:abstractNum w:abstractNumId="3" w15:restartNumberingAfterBreak="0">
+  <w:abstractNum w:abstractNumId="4" w15:restartNumberingAfterBreak="0">
     <w:nsid w:val="33EF190D"/>
     <w:multiLevelType w:val="hybridMultilevel"/>
     <w:tmpl w:val="51FA6360"/>
@@ -1504,7 +2470,7 @@
       </w:pPr>
     </w:lvl>
   </w:abstractNum>
-  <w:abstractNum w:abstractNumId="4" w15:restartNumberingAfterBreak="0">
+  <w:abstractNum w:abstractNumId="5" w15:restartNumberingAfterBreak="0">
     <w:nsid w:val="349E61C1"/>
     <w:multiLevelType w:val="hybridMultilevel"/>
     <w:tmpl w:val="03AAF932"/>
@@ -1617,7 +2583,7 @@
       </w:rPr>
     </w:lvl>
   </w:abstractNum>
-  <w:abstractNum w:abstractNumId="5" w15:restartNumberingAfterBreak="0">
+  <w:abstractNum w:abstractNumId="6" w15:restartNumberingAfterBreak="0">
     <w:nsid w:val="38BF413A"/>
     <w:multiLevelType w:val="hybridMultilevel"/>
     <w:tmpl w:val="2730AA58"/>
@@ -1729,7 +2695,7 @@
       </w:rPr>
     </w:lvl>
   </w:abstractNum>
-  <w:abstractNum w:abstractNumId="6" w15:restartNumberingAfterBreak="0">
+  <w:abstractNum w:abstractNumId="7" w15:restartNumberingAfterBreak="0">
     <w:nsid w:val="4ABE23B5"/>
     <w:multiLevelType w:val="hybridMultilevel"/>
     <w:tmpl w:val="2370DA34"/>
@@ -1815,7 +2781,7 @@
       </w:pPr>
     </w:lvl>
   </w:abstractNum>
-  <w:abstractNum w:abstractNumId="7" w15:restartNumberingAfterBreak="0">
+  <w:abstractNum w:abstractNumId="8" w15:restartNumberingAfterBreak="0">
     <w:nsid w:val="4B875080"/>
     <w:multiLevelType w:val="hybridMultilevel"/>
     <w:tmpl w:val="1C52E05E"/>
@@ -1928,7 +2894,7 @@
       </w:rPr>
     </w:lvl>
   </w:abstractNum>
-  <w:abstractNum w:abstractNumId="8" w15:restartNumberingAfterBreak="0">
+  <w:abstractNum w:abstractNumId="9" w15:restartNumberingAfterBreak="0">
     <w:nsid w:val="4DED3B0C"/>
     <w:multiLevelType w:val="hybridMultilevel"/>
     <w:tmpl w:val="9E584814"/>
@@ -2041,7 +3007,7 @@
       </w:rPr>
     </w:lvl>
   </w:abstractNum>
-  <w:abstractNum w:abstractNumId="9" w15:restartNumberingAfterBreak="0">
+  <w:abstractNum w:abstractNumId="10" w15:restartNumberingAfterBreak="0">
     <w:nsid w:val="599A24EE"/>
     <w:multiLevelType w:val="hybridMultilevel"/>
     <w:tmpl w:val="7536FBBC"/>
@@ -2154,7 +3120,7 @@
       </w:rPr>
     </w:lvl>
   </w:abstractNum>
-  <w:abstractNum w:abstractNumId="10" w15:restartNumberingAfterBreak="0">
+  <w:abstractNum w:abstractNumId="11" w15:restartNumberingAfterBreak="0">
     <w:nsid w:val="60456F53"/>
     <w:multiLevelType w:val="hybridMultilevel"/>
     <w:tmpl w:val="DF26488A"/>
@@ -2267,7 +3233,7 @@
       </w:rPr>
     </w:lvl>
   </w:abstractNum>
-  <w:abstractNum w:abstractNumId="11" w15:restartNumberingAfterBreak="0">
+  <w:abstractNum w:abstractNumId="12" w15:restartNumberingAfterBreak="0">
     <w:nsid w:val="6ED22DDA"/>
     <w:multiLevelType w:val="hybridMultilevel"/>
     <w:tmpl w:val="8A14B056"/>
@@ -2380,7 +3346,119 @@
       </w:rPr>
     </w:lvl>
   </w:abstractNum>
-  <w:abstractNum w:abstractNumId="12" w15:restartNumberingAfterBreak="0">
+  <w:abstractNum w:abstractNumId="13" w15:restartNumberingAfterBreak="0">
+    <w:nsid w:val="74C17195"/>
+    <w:multiLevelType w:val="hybridMultilevel"/>
+    <w:tmpl w:val="5FCEEFD4"/>
+    <w:lvl w:ilvl="0" w:tplc="2D66FC2A">
+      <w:numFmt w:val="bullet"/>
+      <w:lvlText w:val="-"/>
+      <w:lvlJc w:val="left"/>
+      <w:pPr>
+        <w:ind w:left="720" w:hanging="360"/>
+      </w:pPr>
+      <w:rPr>
+        <w:rFonts w:ascii="ZEISS Frutiger Next W1G" w:eastAsia="Times New Roman" w:hAnsi="ZEISS Frutiger Next W1G" w:cs="ZEISS Frutiger Next W1G" w:hint="default"/>
+      </w:rPr>
+    </w:lvl>
+    <w:lvl w:ilvl="1" w:tplc="08090003" w:tentative="1">
+      <w:start w:val="1"/>
+      <w:numFmt w:val="bullet"/>
+      <w:lvlText w:val="o"/>
+      <w:lvlJc w:val="left"/>
+      <w:pPr>
+        <w:ind w:left="1440" w:hanging="360"/>
+      </w:pPr>
+      <w:rPr>
+        <w:rFonts w:ascii="Courier New" w:hAnsi="Courier New" w:cs="Courier New" w:hint="default"/>
+      </w:rPr>
+    </w:lvl>
+    <w:lvl w:ilvl="2" w:tplc="08090005" w:tentative="1">
+      <w:start w:val="1"/>
+      <w:numFmt w:val="bullet"/>
+      <w:lvlText w:val=""/>
+      <w:lvlJc w:val="left"/>
+      <w:pPr>
+        <w:ind w:left="2160" w:hanging="360"/>
+      </w:pPr>
+      <w:rPr>
+        <w:rFonts w:ascii="Wingdings" w:hAnsi="Wingdings" w:hint="default"/>
+      </w:rPr>
+    </w:lvl>
+    <w:lvl w:ilvl="3" w:tplc="08090001" w:tentative="1">
+      <w:start w:val="1"/>
+      <w:numFmt w:val="bullet"/>
+      <w:lvlText w:val=""/>
+      <w:lvlJc w:val="left"/>
+      <w:pPr>
+        <w:ind w:left="2880" w:hanging="360"/>
+      </w:pPr>
+      <w:rPr>
+        <w:rFonts w:ascii="Symbol" w:hAnsi="Symbol" w:hint="default"/>
+      </w:rPr>
+    </w:lvl>
+    <w:lvl w:ilvl="4" w:tplc="08090003" w:tentative="1">
+      <w:start w:val="1"/>
+      <w:numFmt w:val="bullet"/>
+      <w:lvlText w:val="o"/>
+      <w:lvlJc w:val="left"/>
+      <w:pPr>
+        <w:ind w:left="3600" w:hanging="360"/>
+      </w:pPr>
+      <w:rPr>
+        <w:rFonts w:ascii="Courier New" w:hAnsi="Courier New" w:cs="Courier New" w:hint="default"/>
+      </w:rPr>
+    </w:lvl>
+    <w:lvl w:ilvl="5" w:tplc="08090005" w:tentative="1">
+      <w:start w:val="1"/>
+      <w:numFmt w:val="bullet"/>
+      <w:lvlText w:val=""/>
+      <w:lvlJc w:val="left"/>
+      <w:pPr>
+        <w:ind w:left="4320" w:hanging="360"/>
+      </w:pPr>
+      <w:rPr>
+        <w:rFonts w:ascii="Wingdings" w:hAnsi="Wingdings" w:hint="default"/>
+      </w:rPr>
+    </w:lvl>
+    <w:lvl w:ilvl="6" w:tplc="08090001" w:tentative="1">
+      <w:start w:val="1"/>
+      <w:numFmt w:val="bullet"/>
+      <w:lvlText w:val=""/>
+      <w:lvlJc w:val="left"/>
+      <w:pPr>
+        <w:ind w:left="5040" w:hanging="360"/>
+      </w:pPr>
+      <w:rPr>
+        <w:rFonts w:ascii="Symbol" w:hAnsi="Symbol" w:hint="default"/>
+      </w:rPr>
+    </w:lvl>
+    <w:lvl w:ilvl="7" w:tplc="08090003" w:tentative="1">
+      <w:start w:val="1"/>
+      <w:numFmt w:val="bullet"/>
+      <w:lvlText w:val="o"/>
+      <w:lvlJc w:val="left"/>
+      <w:pPr>
+        <w:ind w:left="5760" w:hanging="360"/>
+      </w:pPr>
+      <w:rPr>
+        <w:rFonts w:ascii="Courier New" w:hAnsi="Courier New" w:cs="Courier New" w:hint="default"/>
+      </w:rPr>
+    </w:lvl>
+    <w:lvl w:ilvl="8" w:tplc="08090005" w:tentative="1">
+      <w:start w:val="1"/>
+      <w:numFmt w:val="bullet"/>
+      <w:lvlText w:val=""/>
+      <w:lvlJc w:val="left"/>
+      <w:pPr>
+        <w:ind w:left="6480" w:hanging="360"/>
+      </w:pPr>
+      <w:rPr>
+        <w:rFonts w:ascii="Wingdings" w:hAnsi="Wingdings" w:hint="default"/>
+      </w:rPr>
+    </w:lvl>
+  </w:abstractNum>
+  <w:abstractNum w:abstractNumId="14" w15:restartNumberingAfterBreak="0">
     <w:nsid w:val="75AE57FE"/>
     <w:multiLevelType w:val="hybridMultilevel"/>
     <w:tmpl w:val="CDFCD790"/>
@@ -2493,7 +3571,7 @@
       </w:rPr>
     </w:lvl>
   </w:abstractNum>
-  <w:abstractNum w:abstractNumId="13" w15:restartNumberingAfterBreak="0">
+  <w:abstractNum w:abstractNumId="15" w15:restartNumberingAfterBreak="0">
     <w:nsid w:val="78994DA5"/>
     <w:multiLevelType w:val="hybridMultilevel"/>
     <w:tmpl w:val="065656D6"/>
@@ -2607,46 +3685,52 @@
     </w:lvl>
   </w:abstractNum>
   <w:num w:numId="1" w16cid:durableId="360981280">
+    <w:abstractNumId w:val="4"/>
+  </w:num>
+  <w:num w:numId="2" w16cid:durableId="800423695">
+    <w:abstractNumId w:val="15"/>
+  </w:num>
+  <w:num w:numId="3" w16cid:durableId="1326278909">
+    <w:abstractNumId w:val="11"/>
+  </w:num>
+  <w:num w:numId="4" w16cid:durableId="756943569">
     <w:abstractNumId w:val="3"/>
   </w:num>
-  <w:num w:numId="2" w16cid:durableId="800423695">
-    <w:abstractNumId w:val="13"/>
+  <w:num w:numId="5" w16cid:durableId="1109205593">
+    <w:abstractNumId w:val="12"/>
   </w:num>
-  <w:num w:numId="3" w16cid:durableId="1326278909">
+  <w:num w:numId="6" w16cid:durableId="1368795560">
+    <w:abstractNumId w:val="1"/>
+  </w:num>
+  <w:num w:numId="7" w16cid:durableId="2127500868">
     <w:abstractNumId w:val="10"/>
   </w:num>
-  <w:num w:numId="4" w16cid:durableId="756943569">
+  <w:num w:numId="8" w16cid:durableId="26755470">
+    <w:abstractNumId w:val="5"/>
+  </w:num>
+  <w:num w:numId="9" w16cid:durableId="876042859">
+    <w:abstractNumId w:val="8"/>
+  </w:num>
+  <w:num w:numId="10" w16cid:durableId="1724064081">
+    <w:abstractNumId w:val="7"/>
+  </w:num>
+  <w:num w:numId="11" w16cid:durableId="1395202981">
+    <w:abstractNumId w:val="14"/>
+  </w:num>
+  <w:num w:numId="12" w16cid:durableId="434709320">
     <w:abstractNumId w:val="2"/>
   </w:num>
-  <w:num w:numId="5" w16cid:durableId="1109205593">
-    <w:abstractNumId w:val="11"/>
+  <w:num w:numId="13" w16cid:durableId="160241474">
+    <w:abstractNumId w:val="6"/>
   </w:num>
-  <w:num w:numId="6" w16cid:durableId="1368795560">
+  <w:num w:numId="14" w16cid:durableId="134028857">
+    <w:abstractNumId w:val="9"/>
+  </w:num>
+  <w:num w:numId="15" w16cid:durableId="1884781254">
     <w:abstractNumId w:val="0"/>
   </w:num>
-  <w:num w:numId="7" w16cid:durableId="2127500868">
-    <w:abstractNumId w:val="9"/>
-  </w:num>
-  <w:num w:numId="8" w16cid:durableId="26755470">
-    <w:abstractNumId w:val="4"/>
-  </w:num>
-  <w:num w:numId="9" w16cid:durableId="876042859">
-    <w:abstractNumId w:val="7"/>
-  </w:num>
-  <w:num w:numId="10" w16cid:durableId="1724064081">
-    <w:abstractNumId w:val="6"/>
-  </w:num>
-  <w:num w:numId="11" w16cid:durableId="1395202981">
-    <w:abstractNumId w:val="12"/>
-  </w:num>
-  <w:num w:numId="12" w16cid:durableId="434709320">
-    <w:abstractNumId w:val="1"/>
-  </w:num>
-  <w:num w:numId="13" w16cid:durableId="160241474">
-    <w:abstractNumId w:val="5"/>
-  </w:num>
-  <w:num w:numId="14" w16cid:durableId="134028857">
-    <w:abstractNumId w:val="8"/>
+  <w:num w:numId="16" w16cid:durableId="947807749">
+    <w:abstractNumId w:val="13"/>
   </w:num>
   <w:numIdMacAtCleanup w:val="12"/>
 </w:numbering>
@@ -3675,6 +4759,10 @@
 </file>
 
 <file path=customXml/item1.xml><?xml version="1.0" encoding="utf-8"?>
+<b:Sources xmlns:b="http://schemas.openxmlformats.org/officeDocument/2006/bibliography" xmlns="http://schemas.openxmlformats.org/officeDocument/2006/bibliography" SelectedStyle="\APASixthEditionOfficeOnline.xsl" StyleName="APA" Version="6"/>
+</file>
+
+<file path=customXml/item2.xml><?xml version="1.0" encoding="utf-8"?>
 <?mso-contentType ?>
 <FormTemplates xmlns="http://schemas.microsoft.com/sharepoint/v3/contenttype/forms">
   <Display>DocumentLibraryForm</Display>
@@ -3683,17 +4771,7 @@
 </FormTemplates>
 </file>
 
-<file path=customXml/item2.xml><?xml version="1.0" encoding="utf-8"?>
-<b:Sources xmlns:b="http://schemas.openxmlformats.org/officeDocument/2006/bibliography" xmlns="http://schemas.openxmlformats.org/officeDocument/2006/bibliography" SelectedStyle="\APASixthEditionOfficeOnline.xsl" StyleName="APA" Version="6"/>
-</file>
-
 <file path=customXml/item3.xml><?xml version="1.0" encoding="utf-8"?>
-<p:properties xmlns:p="http://schemas.microsoft.com/office/2006/metadata/properties" xmlns:xsi="http://www.w3.org/2001/XMLSchema-instance" xmlns:pc="http://schemas.microsoft.com/office/infopath/2007/PartnerControls">
-  <documentManagement/>
-</p:properties>
-</file>
-
-<file path=customXml/item4.xml><?xml version="1.0" encoding="utf-8"?>
 <ct:contentTypeSchema xmlns:ct="http://schemas.microsoft.com/office/2006/metadata/contentType" xmlns:ma="http://schemas.microsoft.com/office/2006/metadata/properties/metaAttributes" ct:_="" ma:_="" ma:contentTypeName="Dokument" ma:contentTypeID="0x010100414234D21195B64BB843EC7823AA9913" ma:contentTypeVersion="2" ma:contentTypeDescription="Ein neues Dokument erstellen." ma:contentTypeScope="" ma:versionID="ac90d9cf02398e481ce8efce4588baa9">
   <xsd:schema xmlns:xsd="http://www.w3.org/2001/XMLSchema" xmlns:xs="http://www.w3.org/2001/XMLSchema" xmlns:p="http://schemas.microsoft.com/office/2006/metadata/properties" xmlns:ns2="b5a6f771-2648-489c-bfe0-84e7495ae99f" targetNamespace="http://schemas.microsoft.com/office/2006/metadata/properties" ma:root="true" ma:fieldsID="97a69da51c5100f9b14d4aeaaf552d5c" ns2:_="">
     <xsd:import namespace="b5a6f771-2648-489c-bfe0-84e7495ae99f"/>
@@ -3825,7 +4903,21 @@
 </ct:contentTypeSchema>
 </file>
 
+<file path=customXml/item4.xml><?xml version="1.0" encoding="utf-8"?>
+<p:properties xmlns:p="http://schemas.microsoft.com/office/2006/metadata/properties" xmlns:xsi="http://www.w3.org/2001/XMLSchema-instance" xmlns:pc="http://schemas.microsoft.com/office/infopath/2007/PartnerControls">
+  <documentManagement/>
+</p:properties>
+</file>
+
 <file path=customXml/itemProps1.xml><?xml version="1.0" encoding="utf-8"?>
+<ds:datastoreItem xmlns:ds="http://schemas.openxmlformats.org/officeDocument/2006/customXml" ds:itemID="{E8A47729-3C2B-4E5E-85F0-355F84B52D2B}">
+  <ds:schemaRefs>
+    <ds:schemaRef ds:uri="http://schemas.openxmlformats.org/officeDocument/2006/bibliography"/>
+  </ds:schemaRefs>
+</ds:datastoreItem>
+</file>
+
+<file path=customXml/itemProps2.xml><?xml version="1.0" encoding="utf-8"?>
 <ds:datastoreItem xmlns:ds="http://schemas.openxmlformats.org/officeDocument/2006/customXml" ds:itemID="{66E0B418-DB4E-40A9-852E-1AA74FD78AD4}">
   <ds:schemaRefs>
     <ds:schemaRef ds:uri="http://schemas.microsoft.com/sharepoint/v3/contenttype/forms"/>
@@ -3833,24 +4925,7 @@
 </ds:datastoreItem>
 </file>
 
-<file path=customXml/itemProps2.xml><?xml version="1.0" encoding="utf-8"?>
-<ds:datastoreItem xmlns:ds="http://schemas.openxmlformats.org/officeDocument/2006/customXml" ds:itemID="{E8A47729-3C2B-4E5E-85F0-355F84B52D2B}">
-  <ds:schemaRefs>
-    <ds:schemaRef ds:uri="http://schemas.openxmlformats.org/officeDocument/2006/bibliography"/>
-  </ds:schemaRefs>
-</ds:datastoreItem>
-</file>
-
 <file path=customXml/itemProps3.xml><?xml version="1.0" encoding="utf-8"?>
-<ds:datastoreItem xmlns:ds="http://schemas.openxmlformats.org/officeDocument/2006/customXml" ds:itemID="{27B3CF4C-E877-46E6-95E4-D87567C4BEEF}">
-  <ds:schemaRefs>
-    <ds:schemaRef ds:uri="http://schemas.microsoft.com/office/2006/metadata/properties"/>
-    <ds:schemaRef ds:uri="http://schemas.microsoft.com/office/infopath/2007/PartnerControls"/>
-  </ds:schemaRefs>
-</ds:datastoreItem>
-</file>
-
-<file path=customXml/itemProps4.xml><?xml version="1.0" encoding="utf-8"?>
 <ds:datastoreItem xmlns:ds="http://schemas.openxmlformats.org/officeDocument/2006/customXml" ds:itemID="{E33D3AC6-68FE-40A2-B9B1-AB236DE2421F}">
   <ds:schemaRefs>
     <ds:schemaRef ds:uri="http://schemas.microsoft.com/office/2006/metadata/contentType"/>
@@ -3866,4 +4941,13 @@
     <ds:schemaRef ds:uri="http://schemas.microsoft.com/internal/obd"/>
   </ds:schemaRefs>
 </ds:datastoreItem>
+</file>
+
+<file path=customXml/itemProps4.xml><?xml version="1.0" encoding="utf-8"?>
+<ds:datastoreItem xmlns:ds="http://schemas.openxmlformats.org/officeDocument/2006/customXml" ds:itemID="{27B3CF4C-E877-46E6-95E4-D87567C4BEEF}">
+  <ds:schemaRefs>
+    <ds:schemaRef ds:uri="http://schemas.microsoft.com/office/2006/metadata/properties"/>
+    <ds:schemaRef ds:uri="http://schemas.microsoft.com/office/infopath/2007/PartnerControls"/>
+  </ds:schemaRefs>
+</ds:datastoreItem>
 </file>
</xml_diff>